<commit_message>
acertos pedidos pelos consultores
</commit_message>
<xml_diff>
--- a/formulario_captura/generated/documento_gerado_37.docx
+++ b/formulario_captura/generated/documento_gerado_37.docx
@@ -317,48 +317,17 @@
               <w:spacing w:before="120" w:after="120" w:line="240" w:lineRule="auto"/>
               <w:rPr>
                 <w:rFonts w:asciiTheme="majorHAnsi" w:hAnsiTheme="majorHAnsi" w:cstheme="majorHAnsi"/>
-                <w:szCs w:val="22"/>
-              </w:rPr>
-            </w:pPr>
-            <w:r>
-              <w:rPr>
-                <w:rFonts w:asciiTheme="majorHAnsi" w:hAnsiTheme="majorHAnsi" w:cstheme="majorHAnsi"/>
-                <w:szCs w:val="22"/>
-              </w:rPr>
-              <w:t>REC VILA MADALENA EMPREENDIMENTOS IMOBILIÁRIOS LTDA, Sociedade Anônima,</w:t>
-            </w:r>
-          </w:p>
-          <w:p>
-            <w:pPr>
-              <w:spacing w:before="120" w:after="120" w:line="240" w:lineRule="auto"/>
-              <w:rPr>
-                <w:rFonts w:asciiTheme="majorHAnsi" w:hAnsiTheme="majorHAnsi" w:cstheme="majorHAnsi"/>
-                <w:szCs w:val="22"/>
-              </w:rPr>
-            </w:pPr>
-            <w:r>
-              <w:rPr>
-                <w:rFonts w:asciiTheme="majorHAnsi" w:hAnsiTheme="majorHAnsi" w:cstheme="majorHAnsi"/>
-                <w:szCs w:val="22"/>
-              </w:rPr>
-              <w:t>inscrita no CNPJ nº 26.718.440/0001-72, com endereço em Rua Padre Agostinho</w:t>
-            </w:r>
-          </w:p>
-          <w:p>
-            <w:pPr>
-              <w:spacing w:before="120" w:after="120" w:line="240" w:lineRule="auto"/>
-              <w:rPr>
-                <w:rFonts w:asciiTheme="majorHAnsi" w:hAnsiTheme="majorHAnsi" w:cstheme="majorHAnsi"/>
-                <w:b/>
-                <w:szCs w:val="22"/>
-              </w:rPr>
-            </w:pPr>
-            <w:r>
-              <w:rPr>
-                <w:rFonts w:asciiTheme="majorHAnsi" w:hAnsiTheme="majorHAnsi" w:cstheme="majorHAnsi"/>
-                <w:szCs w:val="22"/>
-              </w:rPr>
-              <w:t>Mendicute, n° 235, Sumaré, São Paulo/SP, CEP 01257-090.</w:t>
+                <w:b/>
+                <w:szCs w:val="22"/>
+                <w:u w:val="single"/>
+              </w:rPr>
+            </w:pPr>
+            <w:r>
+              <w:rPr>
+                <w:rFonts w:asciiTheme="majorHAnsi" w:hAnsiTheme="majorHAnsi" w:cstheme="majorHAnsi"/>
+                <w:szCs w:val="22"/>
+              </w:rPr>
+              <w:t xml:space="preserve">Vila 11 - Melo Alves Sociedade Anônima, inscrita no CNPJ nº 02002002000202 com endereço em R. Dr. Melo Alves, 184 - Jardim Paulista</w:t>
             </w:r>
           </w:p>
         </w:tc>
@@ -1201,7 +1170,25 @@
                 <w:bCs/>
                 <w:szCs w:val="22"/>
               </w:rPr>
-              <w:t xml:space="preserve">s arts. 20 e 42 da </w:t>
+              <w:t xml:space="preserve">s </w:t>
+            </w:r>
+            <w:proofErr w:type="spellStart"/>
+            <w:r>
+              <w:rPr>
+                <w:rFonts w:asciiTheme="majorHAnsi" w:hAnsiTheme="majorHAnsi" w:cstheme="majorHAnsi"/>
+                <w:bCs/>
+                <w:szCs w:val="22"/>
+              </w:rPr>
+              <w:t>arts</w:t>
+            </w:r>
+            <w:proofErr w:type="spellEnd"/>
+            <w:r>
+              <w:rPr>
+                <w:rFonts w:asciiTheme="majorHAnsi" w:hAnsiTheme="majorHAnsi" w:cstheme="majorHAnsi"/>
+                <w:bCs/>
+                <w:szCs w:val="22"/>
+              </w:rPr>
+              <w:t xml:space="preserve">. 20 e 42 da </w:t>
             </w:r>
             <w:r>
               <w:rPr>
@@ -1328,7 +1315,6 @@
                 <w:color w:val="73CFF6"/>
                 <w:szCs w:val="22"/>
               </w:rPr>
-              <w:lastRenderedPageBreak/>
               <w:t>CNPJ</w:t>
             </w:r>
           </w:p>
@@ -1386,6 +1372,7 @@
                 <w:color w:val="73CFF6"/>
                 <w:szCs w:val="22"/>
               </w:rPr>
+              <w:lastRenderedPageBreak/>
               <w:t>Contato</w:t>
             </w:r>
           </w:p>
@@ -1696,7 +1683,7 @@
                 <w:rFonts w:asciiTheme="majorHAnsi" w:hAnsiTheme="majorHAnsi" w:cstheme="majorHAnsi"/>
                 <w:szCs w:val="22"/>
               </w:rPr>
-              <w:t xml:space="preserve">01001001000101</w:t>
+              <w:t xml:space="preserve">02002002000202</w:t>
             </w:r>
           </w:p>
         </w:tc>
@@ -1824,7 +1811,7 @@
                 <w:rFonts w:asciiTheme="majorHAnsi" w:hAnsiTheme="majorHAnsi" w:cstheme="majorHAnsi"/>
                 <w:szCs w:val="22"/>
               </w:rPr>
-              <w:t xml:space="preserve">R. Dr. Tomás Carvalhal, 198</w:t>
+              <w:t xml:space="preserve">R. Dr. Melo Alves, 184 - Jardim Paulista</w:t>
             </w:r>
           </w:p>
         </w:tc>
@@ -1880,7 +1867,7 @@
                 <w:rFonts w:asciiTheme="majorHAnsi" w:hAnsiTheme="majorHAnsi" w:cstheme="majorHAnsi"/>
                 <w:szCs w:val="22"/>
               </w:rPr>
-              <w:t xml:space="preserve">1</w:t>
+              <w:t xml:space="preserve">2</w:t>
             </w:r>
           </w:p>
         </w:tc>
@@ -2576,7 +2563,6 @@
                 <w:color w:val="73CFF6"/>
                 <w:szCs w:val="22"/>
               </w:rPr>
-              <w:lastRenderedPageBreak/>
               <w:t>Dia do pagamento</w:t>
             </w:r>
           </w:p>
@@ -2680,6 +2666,7 @@
                 <w:color w:val="73CFF6"/>
                 <w:szCs w:val="22"/>
               </w:rPr>
+              <w:lastRenderedPageBreak/>
               <w:t>Periodicidade do pagamento</w:t>
             </w:r>
           </w:p>
@@ -3718,162 +3705,162 @@
                 <w:rFonts w:asciiTheme="majorHAnsi" w:hAnsiTheme="majorHAnsi" w:cstheme="majorHAnsi"/>
                 <w:szCs w:val="22"/>
               </w:rPr>
+              <w:t xml:space="preserve">A partir da assinatura </w:t>
+            </w:r>
+            <w:r>
+              <w:rPr>
+                <w:rFonts w:asciiTheme="majorHAnsi" w:hAnsiTheme="majorHAnsi" w:cstheme="majorHAnsi"/>
+                <w:bCs/>
+                <w:szCs w:val="22"/>
+              </w:rPr>
+              <w:t>do</w:t>
+            </w:r>
+            <w:r>
+              <w:rPr>
+                <w:rFonts w:asciiTheme="majorHAnsi" w:hAnsiTheme="majorHAnsi" w:cstheme="majorHAnsi"/>
+                <w:bCs/>
+                <w:szCs w:val="22"/>
+              </w:rPr>
+              <w:t xml:space="preserve"> presente</w:t>
+            </w:r>
+            <w:r>
+              <w:rPr>
+                <w:rFonts w:asciiTheme="majorHAnsi" w:hAnsiTheme="majorHAnsi" w:cstheme="majorHAnsi"/>
+                <w:szCs w:val="22"/>
+              </w:rPr>
+              <w:t xml:space="preserve"> a</w:t>
+            </w:r>
+            <w:r>
+              <w:rPr>
+                <w:rFonts w:asciiTheme="majorHAnsi" w:hAnsiTheme="majorHAnsi" w:cstheme="majorHAnsi"/>
+                <w:szCs w:val="22"/>
+              </w:rPr>
+              <w:t xml:space="preserve">s partes </w:t>
+            </w:r>
+            <w:r>
+              <w:rPr>
+                <w:rFonts w:asciiTheme="majorHAnsi" w:hAnsiTheme="majorHAnsi" w:cstheme="majorHAnsi"/>
+                <w:szCs w:val="22"/>
+              </w:rPr>
+              <w:t xml:space="preserve">aceitam </w:t>
+            </w:r>
+            <w:r>
+              <w:rPr>
+                <w:rFonts w:asciiTheme="majorHAnsi" w:hAnsiTheme="majorHAnsi" w:cstheme="majorHAnsi"/>
+                <w:szCs w:val="22"/>
+              </w:rPr>
+              <w:t xml:space="preserve">os ANEXOS </w:t>
+            </w:r>
+            <w:r>
+              <w:rPr>
+                <w:rFonts w:asciiTheme="majorHAnsi" w:hAnsiTheme="majorHAnsi" w:cstheme="majorHAnsi"/>
+                <w:szCs w:val="22"/>
+              </w:rPr>
+              <w:t xml:space="preserve">abaixo </w:t>
+            </w:r>
+            <w:r>
+              <w:rPr>
+                <w:rFonts w:asciiTheme="majorHAnsi" w:hAnsiTheme="majorHAnsi" w:cstheme="majorHAnsi"/>
+                <w:szCs w:val="22"/>
+              </w:rPr>
+              <w:t>citados</w:t>
+            </w:r>
+            <w:r>
+              <w:rPr>
+                <w:rFonts w:asciiTheme="majorHAnsi" w:hAnsiTheme="majorHAnsi" w:cstheme="majorHAnsi"/>
+                <w:szCs w:val="22"/>
+              </w:rPr>
+              <w:t xml:space="preserve">, que passam a integrar o </w:t>
+            </w:r>
+            <w:r>
+              <w:rPr>
+                <w:rFonts w:asciiTheme="majorHAnsi" w:hAnsiTheme="majorHAnsi" w:cstheme="majorHAnsi"/>
+                <w:b/>
+                <w:szCs w:val="22"/>
+              </w:rPr>
+              <w:t>CONTRATO</w:t>
+            </w:r>
+            <w:r>
+              <w:rPr>
+                <w:rFonts w:asciiTheme="majorHAnsi" w:hAnsiTheme="majorHAnsi" w:cstheme="majorHAnsi"/>
+                <w:b/>
+                <w:szCs w:val="22"/>
+              </w:rPr>
+              <w:t xml:space="preserve">, </w:t>
+            </w:r>
+            <w:r>
+              <w:rPr>
+                <w:rFonts w:asciiTheme="majorHAnsi" w:hAnsiTheme="majorHAnsi" w:cstheme="majorHAnsi"/>
+                <w:szCs w:val="22"/>
+              </w:rPr>
+              <w:t xml:space="preserve">comprometendo-se </w:t>
+            </w:r>
+            <w:r>
+              <w:rPr>
+                <w:rFonts w:asciiTheme="majorHAnsi" w:hAnsiTheme="majorHAnsi" w:cstheme="majorHAnsi"/>
+                <w:szCs w:val="22"/>
+              </w:rPr>
+              <w:t xml:space="preserve">desde já a </w:t>
+            </w:r>
+            <w:r>
+              <w:rPr>
+                <w:rFonts w:asciiTheme="majorHAnsi" w:hAnsiTheme="majorHAnsi" w:cstheme="majorHAnsi"/>
+                <w:szCs w:val="22"/>
+              </w:rPr>
+              <w:t xml:space="preserve">cumprir integralmente </w:t>
+            </w:r>
+            <w:r>
+              <w:rPr>
+                <w:rFonts w:asciiTheme="majorHAnsi" w:hAnsiTheme="majorHAnsi" w:cstheme="majorHAnsi"/>
+                <w:szCs w:val="22"/>
+              </w:rPr>
+              <w:t xml:space="preserve">os termos </w:t>
+            </w:r>
+            <w:r>
+              <w:rPr>
+                <w:rFonts w:asciiTheme="majorHAnsi" w:hAnsiTheme="majorHAnsi" w:cstheme="majorHAnsi"/>
+                <w:szCs w:val="22"/>
+              </w:rPr>
+              <w:t>previst</w:t>
+            </w:r>
+            <w:r>
+              <w:rPr>
+                <w:rFonts w:asciiTheme="majorHAnsi" w:hAnsiTheme="majorHAnsi" w:cstheme="majorHAnsi"/>
+                <w:szCs w:val="22"/>
+              </w:rPr>
+              <w:t>o</w:t>
+            </w:r>
+            <w:r>
+              <w:rPr>
+                <w:rFonts w:asciiTheme="majorHAnsi" w:hAnsiTheme="majorHAnsi" w:cstheme="majorHAnsi"/>
+                <w:szCs w:val="22"/>
+              </w:rPr>
+              <w:t>s nestes documentos</w:t>
+            </w:r>
+            <w:r>
+              <w:rPr>
+                <w:rFonts w:asciiTheme="majorHAnsi" w:hAnsiTheme="majorHAnsi" w:cstheme="majorHAnsi"/>
+                <w:szCs w:val="22"/>
+              </w:rPr>
+              <w:t xml:space="preserve">. </w:t>
+            </w:r>
+          </w:p>
+          <w:p>
+            <w:pPr>
+              <w:spacing w:before="120" w:after="120" w:line="240" w:lineRule="auto"/>
+              <w:rPr>
+                <w:rFonts w:asciiTheme="majorHAnsi" w:hAnsiTheme="majorHAnsi" w:cstheme="majorHAnsi"/>
+                <w:bCs/>
+                <w:szCs w:val="22"/>
+              </w:rPr>
+            </w:pPr>
+            <w:r>
+              <w:rPr>
+                <w:rFonts w:asciiTheme="majorHAnsi" w:hAnsiTheme="majorHAnsi" w:cstheme="majorHAnsi"/>
+                <w:b/>
+                <w:szCs w:val="22"/>
+              </w:rPr>
               <w:lastRenderedPageBreak/>
-              <w:t xml:space="preserve">A partir da assinatura </w:t>
-            </w:r>
-            <w:r>
-              <w:rPr>
-                <w:rFonts w:asciiTheme="majorHAnsi" w:hAnsiTheme="majorHAnsi" w:cstheme="majorHAnsi"/>
-                <w:bCs/>
-                <w:szCs w:val="22"/>
-              </w:rPr>
-              <w:t>do</w:t>
-            </w:r>
-            <w:r>
-              <w:rPr>
-                <w:rFonts w:asciiTheme="majorHAnsi" w:hAnsiTheme="majorHAnsi" w:cstheme="majorHAnsi"/>
-                <w:bCs/>
-                <w:szCs w:val="22"/>
-              </w:rPr>
-              <w:t xml:space="preserve"> presente</w:t>
-            </w:r>
-            <w:r>
-              <w:rPr>
-                <w:rFonts w:asciiTheme="majorHAnsi" w:hAnsiTheme="majorHAnsi" w:cstheme="majorHAnsi"/>
-                <w:szCs w:val="22"/>
-              </w:rPr>
-              <w:t xml:space="preserve"> a</w:t>
-            </w:r>
-            <w:r>
-              <w:rPr>
-                <w:rFonts w:asciiTheme="majorHAnsi" w:hAnsiTheme="majorHAnsi" w:cstheme="majorHAnsi"/>
-                <w:szCs w:val="22"/>
-              </w:rPr>
-              <w:t xml:space="preserve">s partes </w:t>
-            </w:r>
-            <w:r>
-              <w:rPr>
-                <w:rFonts w:asciiTheme="majorHAnsi" w:hAnsiTheme="majorHAnsi" w:cstheme="majorHAnsi"/>
-                <w:szCs w:val="22"/>
-              </w:rPr>
-              <w:t xml:space="preserve">aceitam </w:t>
-            </w:r>
-            <w:r>
-              <w:rPr>
-                <w:rFonts w:asciiTheme="majorHAnsi" w:hAnsiTheme="majorHAnsi" w:cstheme="majorHAnsi"/>
-                <w:szCs w:val="22"/>
-              </w:rPr>
-              <w:t xml:space="preserve">os ANEXOS </w:t>
-            </w:r>
-            <w:r>
-              <w:rPr>
-                <w:rFonts w:asciiTheme="majorHAnsi" w:hAnsiTheme="majorHAnsi" w:cstheme="majorHAnsi"/>
-                <w:szCs w:val="22"/>
-              </w:rPr>
-              <w:t xml:space="preserve">abaixo </w:t>
-            </w:r>
-            <w:r>
-              <w:rPr>
-                <w:rFonts w:asciiTheme="majorHAnsi" w:hAnsiTheme="majorHAnsi" w:cstheme="majorHAnsi"/>
-                <w:szCs w:val="22"/>
-              </w:rPr>
-              <w:t>citados</w:t>
-            </w:r>
-            <w:r>
-              <w:rPr>
-                <w:rFonts w:asciiTheme="majorHAnsi" w:hAnsiTheme="majorHAnsi" w:cstheme="majorHAnsi"/>
-                <w:szCs w:val="22"/>
-              </w:rPr>
-              <w:t xml:space="preserve">, que passam a integrar o </w:t>
-            </w:r>
-            <w:r>
-              <w:rPr>
-                <w:rFonts w:asciiTheme="majorHAnsi" w:hAnsiTheme="majorHAnsi" w:cstheme="majorHAnsi"/>
-                <w:b/>
-                <w:szCs w:val="22"/>
-              </w:rPr>
-              <w:t>CONTRATO</w:t>
-            </w:r>
-            <w:r>
-              <w:rPr>
-                <w:rFonts w:asciiTheme="majorHAnsi" w:hAnsiTheme="majorHAnsi" w:cstheme="majorHAnsi"/>
-                <w:b/>
-                <w:szCs w:val="22"/>
-              </w:rPr>
-              <w:t xml:space="preserve">, </w:t>
-            </w:r>
-            <w:r>
-              <w:rPr>
-                <w:rFonts w:asciiTheme="majorHAnsi" w:hAnsiTheme="majorHAnsi" w:cstheme="majorHAnsi"/>
-                <w:szCs w:val="22"/>
-              </w:rPr>
-              <w:t xml:space="preserve">comprometendo-se </w:t>
-            </w:r>
-            <w:r>
-              <w:rPr>
-                <w:rFonts w:asciiTheme="majorHAnsi" w:hAnsiTheme="majorHAnsi" w:cstheme="majorHAnsi"/>
-                <w:szCs w:val="22"/>
-              </w:rPr>
-              <w:t xml:space="preserve">desde já a </w:t>
-            </w:r>
-            <w:r>
-              <w:rPr>
-                <w:rFonts w:asciiTheme="majorHAnsi" w:hAnsiTheme="majorHAnsi" w:cstheme="majorHAnsi"/>
-                <w:szCs w:val="22"/>
-              </w:rPr>
-              <w:t xml:space="preserve">cumprir integralmente </w:t>
-            </w:r>
-            <w:r>
-              <w:rPr>
-                <w:rFonts w:asciiTheme="majorHAnsi" w:hAnsiTheme="majorHAnsi" w:cstheme="majorHAnsi"/>
-                <w:szCs w:val="22"/>
-              </w:rPr>
-              <w:t xml:space="preserve">os termos </w:t>
-            </w:r>
-            <w:r>
-              <w:rPr>
-                <w:rFonts w:asciiTheme="majorHAnsi" w:hAnsiTheme="majorHAnsi" w:cstheme="majorHAnsi"/>
-                <w:szCs w:val="22"/>
-              </w:rPr>
-              <w:t>previst</w:t>
-            </w:r>
-            <w:r>
-              <w:rPr>
-                <w:rFonts w:asciiTheme="majorHAnsi" w:hAnsiTheme="majorHAnsi" w:cstheme="majorHAnsi"/>
-                <w:szCs w:val="22"/>
-              </w:rPr>
-              <w:t>o</w:t>
-            </w:r>
-            <w:r>
-              <w:rPr>
-                <w:rFonts w:asciiTheme="majorHAnsi" w:hAnsiTheme="majorHAnsi" w:cstheme="majorHAnsi"/>
-                <w:szCs w:val="22"/>
-              </w:rPr>
-              <w:t>s nestes documentos</w:t>
-            </w:r>
-            <w:r>
-              <w:rPr>
-                <w:rFonts w:asciiTheme="majorHAnsi" w:hAnsiTheme="majorHAnsi" w:cstheme="majorHAnsi"/>
-                <w:szCs w:val="22"/>
-              </w:rPr>
-              <w:t xml:space="preserve">. </w:t>
-            </w:r>
-          </w:p>
-          <w:p>
-            <w:pPr>
-              <w:spacing w:before="120" w:after="120" w:line="240" w:lineRule="auto"/>
-              <w:rPr>
-                <w:rFonts w:asciiTheme="majorHAnsi" w:hAnsiTheme="majorHAnsi" w:cstheme="majorHAnsi"/>
-                <w:bCs/>
-                <w:szCs w:val="22"/>
-              </w:rPr>
-            </w:pPr>
-            <w:r>
-              <w:rPr>
-                <w:rFonts w:asciiTheme="majorHAnsi" w:hAnsiTheme="majorHAnsi" w:cstheme="majorHAnsi"/>
-                <w:b/>
-                <w:szCs w:val="22"/>
-              </w:rPr>
               <w:t>I</w:t>
             </w:r>
             <w:r>
@@ -4074,6 +4061,7 @@
                 <w:bCs/>
                 <w:szCs w:val="22"/>
               </w:rPr>
+              <w:lastRenderedPageBreak/>
               <w:t>H. DESPESAS TERCEIRIZADAS</w:t>
             </w:r>
           </w:p>
@@ -4387,7 +4375,7 @@
           <w:rFonts w:asciiTheme="majorHAnsi" w:hAnsiTheme="majorHAnsi" w:cstheme="majorHAnsi"/>
           <w:szCs w:val="22"/>
         </w:rPr>
-        <w:t xml:space="preserve">15</w:t>
+        <w:t xml:space="preserve">16</w:t>
       </w:r>
       <w:r>
         <w:rPr>
@@ -6982,6 +6970,10 @@
 </file>
 
 <file path=customXml/item1.xml><?xml version="1.0" encoding="utf-8"?>
+<b:Sources xmlns:b="http://schemas.openxmlformats.org/officeDocument/2006/bibliography" xmlns="http://schemas.openxmlformats.org/officeDocument/2006/bibliography" SelectedStyle="\APASixthEditionOfficeOnline.xsl" StyleName="APA" Version="6"/>
+</file>
+
+<file path=customXml/item2.xml><?xml version="1.0" encoding="utf-8"?>
 <p:properties xmlns:p="http://schemas.microsoft.com/office/2006/metadata/properties" xmlns:xsi="http://www.w3.org/2001/XMLSchema-instance" xmlns:pc="http://schemas.microsoft.com/office/infopath/2007/PartnerControls">
   <documentManagement>
     <lcf76f155ced4ddcb4097134ff3c332f xmlns="5145e06f-dfa8-4147-a592-9f4d511bf1cc">
@@ -6992,20 +6984,7 @@
 </p:properties>
 </file>
 
-<file path=customXml/item2.xml><?xml version="1.0" encoding="utf-8"?>
-<b:Sources xmlns:b="http://schemas.openxmlformats.org/officeDocument/2006/bibliography" xmlns="http://schemas.openxmlformats.org/officeDocument/2006/bibliography" SelectedStyle="\APASixthEditionOfficeOnline.xsl" StyleName="APA" Version="6"/>
-</file>
-
 <file path=customXml/item3.xml><?xml version="1.0" encoding="utf-8"?>
-<?mso-contentType ?>
-<FormTemplates xmlns="http://schemas.microsoft.com/sharepoint/v3/contenttype/forms">
-  <Display>DocumentLibraryForm</Display>
-  <Edit>DocumentLibraryForm</Edit>
-  <New>DocumentLibraryForm</New>
-</FormTemplates>
-</file>
-
-<file path=customXml/item4.xml><?xml version="1.0" encoding="utf-8"?>
 <ct:contentTypeSchema xmlns:ct="http://schemas.microsoft.com/office/2006/metadata/contentType" xmlns:ma="http://schemas.microsoft.com/office/2006/metadata/properties/metaAttributes" ct:_="" ma:_="" ma:contentTypeName="Documento" ma:contentTypeID="0x0101008CC044A48DF3AF47B7779E569FA9F5EB" ma:contentTypeVersion="13" ma:contentTypeDescription="Crie um novo documento." ma:contentTypeScope="" ma:versionID="a16f7b953442d957cc36df86b1099951">
   <xsd:schema xmlns:xsd="http://www.w3.org/2001/XMLSchema" xmlns:xs="http://www.w3.org/2001/XMLSchema" xmlns:p="http://schemas.microsoft.com/office/2006/metadata/properties" xmlns:ns2="5145e06f-dfa8-4147-a592-9f4d511bf1cc" xmlns:ns3="d3ef87fd-84aa-427a-9cc7-8f78ccadfe2b" targetNamespace="http://schemas.microsoft.com/office/2006/metadata/properties" ma:root="true" ma:fieldsID="cfab965ecf9015a32dfdb3b68d149482" ns2:_="" ns3:_="">
     <xsd:import namespace="5145e06f-dfa8-4147-a592-9f4d511bf1cc"/>
@@ -7212,7 +7191,24 @@
 </ct:contentTypeSchema>
 </file>
 
+<file path=customXml/item4.xml><?xml version="1.0" encoding="utf-8"?>
+<?mso-contentType ?>
+<FormTemplates xmlns="http://schemas.microsoft.com/sharepoint/v3/contenttype/forms">
+  <Display>DocumentLibraryForm</Display>
+  <Edit>DocumentLibraryForm</Edit>
+  <New>DocumentLibraryForm</New>
+</FormTemplates>
+</file>
+
 <file path=customXml/itemProps1.xml><?xml version="1.0" encoding="utf-8"?>
+<ds:datastoreItem xmlns:ds="http://schemas.openxmlformats.org/officeDocument/2006/customXml" ds:itemID="{C037C111-A43E-4EAA-9599-2FFB5D86531F}">
+  <ds:schemaRefs>
+    <ds:schemaRef ds:uri="http://schemas.openxmlformats.org/officeDocument/2006/bibliography"/>
+  </ds:schemaRefs>
+</ds:datastoreItem>
+</file>
+
+<file path=customXml/itemProps2.xml><?xml version="1.0" encoding="utf-8"?>
 <ds:datastoreItem xmlns:ds="http://schemas.openxmlformats.org/officeDocument/2006/customXml" ds:itemID="{E4090CEC-1E22-4EF0-8390-723066854DE5}">
   <ds:schemaRefs>
     <ds:schemaRef ds:uri="http://schemas.microsoft.com/office/2006/metadata/properties"/>
@@ -7223,23 +7219,7 @@
 </ds:datastoreItem>
 </file>
 
-<file path=customXml/itemProps2.xml><?xml version="1.0" encoding="utf-8"?>
-<ds:datastoreItem xmlns:ds="http://schemas.openxmlformats.org/officeDocument/2006/customXml" ds:itemID="{C037C111-A43E-4EAA-9599-2FFB5D86531F}">
-  <ds:schemaRefs>
-    <ds:schemaRef ds:uri="http://schemas.openxmlformats.org/officeDocument/2006/bibliography"/>
-  </ds:schemaRefs>
-</ds:datastoreItem>
-</file>
-
 <file path=customXml/itemProps3.xml><?xml version="1.0" encoding="utf-8"?>
-<ds:datastoreItem xmlns:ds="http://schemas.openxmlformats.org/officeDocument/2006/customXml" ds:itemID="{94E97558-E11D-494B-AA0D-55E11490C64B}">
-  <ds:schemaRefs>
-    <ds:schemaRef ds:uri="http://schemas.microsoft.com/sharepoint/v3/contenttype/forms"/>
-  </ds:schemaRefs>
-</ds:datastoreItem>
-</file>
-
-<file path=customXml/itemProps4.xml><?xml version="1.0" encoding="utf-8"?>
 <ds:datastoreItem xmlns:ds="http://schemas.openxmlformats.org/officeDocument/2006/customXml" ds:itemID="{04A4AAAB-1339-4971-8E8D-AB2146B32C96}">
   <ds:schemaRefs>
     <ds:schemaRef ds:uri="http://schemas.microsoft.com/office/2006/metadata/contentType"/>
@@ -7256,4 +7236,12 @@
     <ds:schemaRef ds:uri="http://schemas.microsoft.com/internal/obd"/>
   </ds:schemaRefs>
 </ds:datastoreItem>
+</file>
+
+<file path=customXml/itemProps4.xml><?xml version="1.0" encoding="utf-8"?>
+<ds:datastoreItem xmlns:ds="http://schemas.openxmlformats.org/officeDocument/2006/customXml" ds:itemID="{94E97558-E11D-494B-AA0D-55E11490C64B}">
+  <ds:schemaRefs>
+    <ds:schemaRef ds:uri="http://schemas.microsoft.com/sharepoint/v3/contenttype/forms"/>
+  </ds:schemaRefs>
+</ds:datastoreItem>
 </file>
</xml_diff>